<commit_message>
Nueva version API doc - cambios en products
</commit_message>
<xml_diff>
--- a/API_ProyectoERP.docx
+++ b/API_ProyectoERP.docx
@@ -4437,79 +4437,6 @@
     <w:p>
       <w:pPr>
         <w:pStyle w:val="LO-normal"/>
-        <w:rPr>
-          <w:rFonts w:ascii="FreeSans" w:hAnsi="FreeSans"/>
-          <w:lang w:val="en-GB"/>
-        </w:rPr>
-      </w:pPr>
-    </w:p>
-    <w:p>
-      <w:pPr>
-        <w:pStyle w:val="LO-normal"/>
-        <w:rPr>
-          <w:rFonts w:ascii="FreeSans" w:hAnsi="FreeSans"/>
-          <w:lang w:val="en-GB"/>
-        </w:rPr>
-      </w:pPr>
-    </w:p>
-    <w:p>
-      <w:pPr>
-        <w:pStyle w:val="LO-normal"/>
-        <w:rPr>
-          <w:rFonts w:ascii="FreeSans" w:hAnsi="FreeSans"/>
-          <w:lang w:val="en-GB"/>
-        </w:rPr>
-      </w:pPr>
-    </w:p>
-    <w:p>
-      <w:pPr>
-        <w:pStyle w:val="LO-normal"/>
-        <w:spacing w:line="252" w:lineRule="auto"/>
-        <w:rPr>
-          <w:rFonts w:asciiTheme="minorHAnsi" w:hAnsiTheme="minorHAnsi" w:cstheme="minorHAnsi"/>
-          <w:b/>
-          <w:sz w:val="40"/>
-          <w:szCs w:val="40"/>
-          <w:lang w:val="en-GB"/>
-        </w:rPr>
-      </w:pPr>
-    </w:p>
-    <w:p>
-      <w:pPr>
-        <w:pStyle w:val="LO-normal"/>
-        <w:spacing w:line="252" w:lineRule="auto"/>
-        <w:rPr>
-          <w:rFonts w:asciiTheme="minorHAnsi" w:hAnsiTheme="minorHAnsi" w:cstheme="minorHAnsi"/>
-          <w:b/>
-          <w:sz w:val="40"/>
-          <w:szCs w:val="40"/>
-          <w:lang w:val="en-GB"/>
-        </w:rPr>
-      </w:pPr>
-    </w:p>
-    <w:p>
-      <w:pPr>
-        <w:pStyle w:val="LO-normal"/>
-        <w:spacing w:line="252" w:lineRule="auto"/>
-        <w:rPr>
-          <w:rFonts w:asciiTheme="minorHAnsi" w:hAnsiTheme="minorHAnsi" w:cstheme="minorHAnsi"/>
-          <w:lang w:val="en-GB"/>
-        </w:rPr>
-      </w:pPr>
-      <w:r>
-        <w:rPr>
-          <w:rFonts w:asciiTheme="minorHAnsi" w:hAnsiTheme="minorHAnsi" w:cstheme="minorHAnsi"/>
-          <w:b/>
-          <w:sz w:val="40"/>
-          <w:szCs w:val="40"/>
-          <w:lang w:val="en-GB"/>
-        </w:rPr>
-        <w:t>CHANGE LOGS</w:t>
-      </w:r>
-    </w:p>
-    <w:p>
-      <w:pPr>
-        <w:pStyle w:val="LO-normal"/>
         <w:spacing w:line="252" w:lineRule="auto"/>
         <w:rPr>
           <w:b/>
@@ -4535,136 +4462,6 @@
     </w:p>
     <w:p>
       <w:pPr>
-        <w:pStyle w:val="LO-normal"/>
-        <w:spacing w:line="252" w:lineRule="auto"/>
-        <w:rPr>
-          <w:b/>
-          <w:sz w:val="28"/>
-          <w:szCs w:val="28"/>
-          <w:u w:val="single"/>
-          <w:lang w:val="en-GB"/>
-        </w:rPr>
-      </w:pPr>
-    </w:p>
-    <w:p>
-      <w:pPr>
-        <w:pStyle w:val="LO-normal"/>
-        <w:spacing w:line="252" w:lineRule="auto"/>
-        <w:rPr>
-          <w:b/>
-          <w:sz w:val="28"/>
-          <w:szCs w:val="28"/>
-          <w:u w:val="single"/>
-          <w:lang w:val="en-GB"/>
-        </w:rPr>
-      </w:pPr>
-    </w:p>
-    <w:p>
-      <w:pPr>
-        <w:pStyle w:val="LO-normal"/>
-        <w:spacing w:line="252" w:lineRule="auto"/>
-        <w:rPr>
-          <w:b/>
-          <w:sz w:val="28"/>
-          <w:szCs w:val="28"/>
-          <w:u w:val="single"/>
-          <w:lang w:val="en-GB"/>
-        </w:rPr>
-      </w:pPr>
-    </w:p>
-    <w:p>
-      <w:pPr>
-        <w:pStyle w:val="LO-normal"/>
-        <w:spacing w:line="252" w:lineRule="auto"/>
-        <w:rPr>
-          <w:b/>
-          <w:sz w:val="28"/>
-          <w:szCs w:val="28"/>
-          <w:u w:val="single"/>
-          <w:lang w:val="en-GB"/>
-        </w:rPr>
-      </w:pPr>
-    </w:p>
-    <w:p>
-      <w:pPr>
-        <w:pStyle w:val="LO-normal"/>
-        <w:spacing w:line="252" w:lineRule="auto"/>
-        <w:rPr>
-          <w:b/>
-          <w:sz w:val="28"/>
-          <w:szCs w:val="28"/>
-          <w:u w:val="single"/>
-          <w:lang w:val="en-GB"/>
-        </w:rPr>
-      </w:pPr>
-    </w:p>
-    <w:p>
-      <w:pPr>
-        <w:pStyle w:val="LO-normal"/>
-        <w:spacing w:line="252" w:lineRule="auto"/>
-        <w:rPr>
-          <w:b/>
-          <w:sz w:val="28"/>
-          <w:szCs w:val="28"/>
-          <w:u w:val="single"/>
-          <w:lang w:val="en-GB"/>
-        </w:rPr>
-      </w:pPr>
-    </w:p>
-    <w:p>
-      <w:pPr>
-        <w:pStyle w:val="LO-normal"/>
-        <w:spacing w:line="252" w:lineRule="auto"/>
-        <w:rPr>
-          <w:b/>
-          <w:sz w:val="28"/>
-          <w:szCs w:val="28"/>
-          <w:u w:val="single"/>
-          <w:lang w:val="en-GB"/>
-        </w:rPr>
-      </w:pPr>
-    </w:p>
-    <w:p>
-      <w:pPr>
-        <w:pStyle w:val="LO-normal"/>
-        <w:spacing w:line="252" w:lineRule="auto"/>
-        <w:rPr>
-          <w:b/>
-          <w:sz w:val="28"/>
-          <w:szCs w:val="28"/>
-          <w:u w:val="single"/>
-          <w:lang w:val="en-GB"/>
-        </w:rPr>
-      </w:pPr>
-    </w:p>
-    <w:p>
-      <w:pPr>
-        <w:pStyle w:val="LO-normal"/>
-        <w:spacing w:line="252" w:lineRule="auto"/>
-        <w:rPr>
-          <w:b/>
-          <w:sz w:val="28"/>
-          <w:szCs w:val="28"/>
-          <w:u w:val="single"/>
-          <w:lang w:val="en-GB"/>
-        </w:rPr>
-      </w:pPr>
-    </w:p>
-    <w:p>
-      <w:pPr>
-        <w:pStyle w:val="LO-normal"/>
-        <w:spacing w:line="252" w:lineRule="auto"/>
-        <w:rPr>
-          <w:b/>
-          <w:sz w:val="28"/>
-          <w:szCs w:val="28"/>
-          <w:u w:val="single"/>
-          <w:lang w:val="en-GB"/>
-        </w:rPr>
-      </w:pPr>
-    </w:p>
-    <w:p>
-      <w:pPr>
         <w:pStyle w:val="Heading1"/>
         <w:rPr>
           <w:rFonts w:ascii="FreeSans" w:hAnsi="FreeSans"/>
@@ -4679,16 +4476,7 @@
           <w:bCs/>
           <w:lang w:val="en-GB"/>
         </w:rPr>
-        <w:lastRenderedPageBreak/>
-        <w:t>PRODUCTS</w:t>
-      </w:r>
-      <w:r>
-        <w:rPr>
-          <w:b/>
-          <w:bCs/>
-          <w:lang w:val="en-GB"/>
-        </w:rPr>
-        <w:t xml:space="preserve"> </w:t>
+        <w:t xml:space="preserve">PRODUCTS </w:t>
       </w:r>
     </w:p>
     <w:p>
@@ -4707,7 +4495,7 @@
         <w:rPr>
           <w:lang w:val="en-GB"/>
         </w:rPr>
-        <w:t xml:space="preserve">ill have a unique id, name, a </w:t>
+        <w:t xml:space="preserve">ill have a unique id, unique name, a </w:t>
       </w:r>
       <w:proofErr w:type="spellStart"/>
       <w:r>
@@ -4767,19 +4555,7 @@
         <w:rPr>
           <w:lang w:val="en-GB"/>
         </w:rPr>
-        <w:t xml:space="preserve">Only ADMIN can post, </w:t>
-      </w:r>
-      <w:r>
-        <w:rPr>
-          <w:lang w:val="en-GB"/>
-        </w:rPr>
-        <w:t>update,</w:t>
-      </w:r>
-      <w:r>
-        <w:rPr>
-          <w:lang w:val="en-GB"/>
-        </w:rPr>
-        <w:t xml:space="preserve"> or delete </w:t>
+        <w:t xml:space="preserve">Only ADMIN can post, update, or delete </w:t>
       </w:r>
       <w:r>
         <w:rPr>
@@ -5325,7 +5101,7 @@
         <w:rPr>
           <w:lang w:val="en-GB"/>
         </w:rPr>
-        <w:t>wholesalePrice</w:t>
+        <w:t>wholesale_price</w:t>
       </w:r>
       <w:proofErr w:type="spellEnd"/>
       <w:r>
@@ -5360,7 +5136,7 @@
         <w:rPr>
           <w:lang w:val="en-GB"/>
         </w:rPr>
-        <w:t>wholesaleQuantity</w:t>
+        <w:t>wholesale_quantity</w:t>
       </w:r>
       <w:proofErr w:type="spellEnd"/>
       <w:r>
@@ -5565,6 +5341,7 @@
           <w:rFonts w:asciiTheme="minorHAnsi" w:hAnsiTheme="minorHAnsi" w:cstheme="minorHAnsi"/>
           <w:lang w:val="en-GB"/>
         </w:rPr>
+        <w:lastRenderedPageBreak/>
         <w:t xml:space="preserve">    “product”: {</w:t>
       </w:r>
     </w:p>
@@ -5866,59 +5643,35 @@
         <w:rPr>
           <w:lang w:val="en-GB"/>
         </w:rPr>
-        <w:t xml:space="preserve">     </w:t>
-      </w:r>
-      <w:r>
-        <w:rPr>
-          <w:lang w:val="en-GB"/>
-        </w:rPr>
-        <w:t xml:space="preserve">   </w:t>
-      </w:r>
-      <w:r>
-        <w:rPr>
-          <w:lang w:val="en-GB"/>
-        </w:rPr>
-        <w:t>“vat”: 21.00,</w:t>
-      </w:r>
-    </w:p>
-    <w:p>
-      <w:pPr>
-        <w:pBdr>
-          <w:top w:val="nil"/>
-          <w:left w:val="nil"/>
-          <w:bottom w:val="nil"/>
-          <w:right w:val="nil"/>
-          <w:between w:val="nil"/>
-        </w:pBdr>
-        <w:spacing w:after="0" w:line="240" w:lineRule="auto"/>
-        <w:rPr>
-          <w:lang w:val="en-GB"/>
-        </w:rPr>
-      </w:pPr>
-      <w:r>
-        <w:rPr>
-          <w:lang w:val="en-GB"/>
-        </w:rPr>
-        <w:t xml:space="preserve">     </w:t>
-      </w:r>
-      <w:r>
-        <w:rPr>
-          <w:lang w:val="en-GB"/>
-        </w:rPr>
-        <w:t xml:space="preserve">   </w:t>
-      </w:r>
-      <w:r>
-        <w:rPr>
-          <w:lang w:val="en-GB"/>
-        </w:rPr>
-        <w:t>“</w:t>
+        <w:t xml:space="preserve">        “vat”: 21.00,</w:t>
+      </w:r>
+    </w:p>
+    <w:p>
+      <w:pPr>
+        <w:pBdr>
+          <w:top w:val="nil"/>
+          <w:left w:val="nil"/>
+          <w:bottom w:val="nil"/>
+          <w:right w:val="nil"/>
+          <w:between w:val="nil"/>
+        </w:pBdr>
+        <w:spacing w:after="0" w:line="240" w:lineRule="auto"/>
+        <w:rPr>
+          <w:lang w:val="en-GB"/>
+        </w:rPr>
+      </w:pPr>
+      <w:r>
+        <w:rPr>
+          <w:lang w:val="en-GB"/>
+        </w:rPr>
+        <w:t xml:space="preserve">        “</w:t>
       </w:r>
       <w:proofErr w:type="spellStart"/>
       <w:r>
         <w:rPr>
           <w:lang w:val="en-GB"/>
         </w:rPr>
-        <w:t>wholesalePrice</w:t>
+        <w:t>wholesale_price</w:t>
       </w:r>
       <w:proofErr w:type="spellEnd"/>
       <w:r>
@@ -5946,26 +5699,14 @@
         <w:rPr>
           <w:lang w:val="en-GB"/>
         </w:rPr>
-        <w:t xml:space="preserve">     </w:t>
-      </w:r>
-      <w:r>
-        <w:rPr>
-          <w:lang w:val="en-GB"/>
-        </w:rPr>
-        <w:t xml:space="preserve">   </w:t>
-      </w:r>
-      <w:r>
-        <w:rPr>
-          <w:lang w:val="en-GB"/>
-        </w:rPr>
-        <w:t>“</w:t>
+        <w:t xml:space="preserve">        “</w:t>
       </w:r>
       <w:proofErr w:type="spellStart"/>
       <w:r>
         <w:rPr>
           <w:lang w:val="en-GB"/>
         </w:rPr>
-        <w:t>wholesaleQuantity</w:t>
+        <w:t>wholesale_quantity</w:t>
       </w:r>
       <w:proofErr w:type="spellEnd"/>
       <w:r>
@@ -6016,21 +5757,6 @@
         </w:rPr>
         <w:t>}</w:t>
       </w:r>
-    </w:p>
-    <w:p>
-      <w:pPr>
-        <w:pBdr>
-          <w:top w:val="nil"/>
-          <w:left w:val="nil"/>
-          <w:bottom w:val="nil"/>
-          <w:right w:val="nil"/>
-          <w:between w:val="nil"/>
-        </w:pBdr>
-        <w:spacing w:after="0" w:line="240" w:lineRule="auto"/>
-        <w:rPr>
-          <w:lang w:val="en-GB"/>
-        </w:rPr>
-      </w:pPr>
     </w:p>
     <w:p>
       <w:pPr>
@@ -6042,6 +5768,14 @@
           <w:color w:val="auto"/>
           <w:sz w:val="24"/>
           <w:szCs w:val="24"/>
+          <w:lang w:val="en-GB"/>
+        </w:rPr>
+      </w:pPr>
+    </w:p>
+    <w:p>
+      <w:pPr>
+        <w:pStyle w:val="LO-normal"/>
+        <w:rPr>
           <w:lang w:val="en-GB"/>
         </w:rPr>
       </w:pPr>
@@ -6338,19 +6072,105 @@
         <w:rPr>
           <w:lang w:val="en-GB"/>
         </w:rPr>
+        <w:t xml:space="preserve">      </w:t>
+      </w:r>
+      <w:r>
+        <w:rPr>
+          <w:lang w:val="en-GB"/>
+        </w:rPr>
+        <w:t>“id”: 1,</w:t>
+      </w:r>
+    </w:p>
+    <w:p>
+      <w:pPr>
+        <w:pBdr>
+          <w:top w:val="nil"/>
+          <w:left w:val="nil"/>
+          <w:bottom w:val="nil"/>
+          <w:right w:val="nil"/>
+          <w:between w:val="nil"/>
+        </w:pBdr>
+        <w:spacing w:after="0" w:line="240" w:lineRule="auto"/>
+        <w:rPr>
+          <w:lang w:val="en-GB"/>
+        </w:rPr>
+      </w:pPr>
+      <w:r>
+        <w:rPr>
+          <w:lang w:val="en-GB"/>
+        </w:rPr>
+        <w:t xml:space="preserve">     </w:t>
+      </w:r>
+      <w:r>
+        <w:rPr>
+          <w:lang w:val="en-GB"/>
+        </w:rPr>
         <w:t xml:space="preserve"> </w:t>
       </w:r>
       <w:r>
         <w:rPr>
           <w:lang w:val="en-GB"/>
         </w:rPr>
+        <w:t>“name”</w:t>
+      </w:r>
+      <w:proofErr w:type="gramStart"/>
+      <w:r>
+        <w:rPr>
+          <w:lang w:val="en-GB"/>
+        </w:rPr>
+        <w:t>: ”Example</w:t>
+      </w:r>
+      <w:proofErr w:type="gramEnd"/>
+      <w:r>
+        <w:rPr>
+          <w:lang w:val="en-GB"/>
+        </w:rPr>
+        <w:t xml:space="preserve"> name”,</w:t>
+      </w:r>
+    </w:p>
+    <w:p>
+      <w:pPr>
+        <w:pBdr>
+          <w:top w:val="nil"/>
+          <w:left w:val="nil"/>
+          <w:bottom w:val="nil"/>
+          <w:right w:val="nil"/>
+          <w:between w:val="nil"/>
+        </w:pBdr>
+        <w:spacing w:after="0" w:line="240" w:lineRule="auto"/>
+        <w:rPr>
+          <w:lang w:val="en-GB"/>
+        </w:rPr>
+      </w:pPr>
+      <w:r>
+        <w:rPr>
+          <w:lang w:val="en-GB"/>
+        </w:rPr>
         <w:t xml:space="preserve">     </w:t>
       </w:r>
       <w:r>
         <w:rPr>
           <w:lang w:val="en-GB"/>
         </w:rPr>
-        <w:t>“id”: 1,</w:t>
+        <w:t xml:space="preserve"> </w:t>
+      </w:r>
+      <w:r>
+        <w:rPr>
+          <w:lang w:val="en-GB"/>
+        </w:rPr>
+        <w:t>“stock”:</w:t>
+      </w:r>
+      <w:r>
+        <w:rPr>
+          <w:lang w:val="en-GB"/>
+        </w:rPr>
+        <w:t xml:space="preserve"> </w:t>
+      </w:r>
+      <w:r>
+        <w:rPr>
+          <w:lang w:val="en-GB"/>
+        </w:rPr>
+        <w:t>100,</w:t>
       </w:r>
     </w:p>
     <w:p>
@@ -6383,21 +6203,90 @@
         <w:rPr>
           <w:lang w:val="en-GB"/>
         </w:rPr>
-        <w:t>“name”</w:t>
+        <w:t>“image”:”</w:t>
+      </w:r>
+      <w:r>
+        <w:rPr>
+          <w:lang w:val="en-GB"/>
+        </w:rPr>
+        <w:t xml:space="preserve"> </w:t>
+      </w:r>
+      <w:r>
+        <w:rPr>
+          <w:lang w:val="en-GB"/>
+        </w:rPr>
+        <w:t>URL e</w:t>
+      </w:r>
+      <w:r>
+        <w:rPr>
+          <w:lang w:val="en-GB"/>
+        </w:rPr>
+        <w:t>x</w:t>
+      </w:r>
+      <w:r>
+        <w:rPr>
+          <w:lang w:val="en-GB"/>
+        </w:rPr>
+        <w:t>ample”,</w:t>
+      </w:r>
+    </w:p>
+    <w:p>
+      <w:pPr>
+        <w:pBdr>
+          <w:top w:val="nil"/>
+          <w:left w:val="nil"/>
+          <w:bottom w:val="nil"/>
+          <w:right w:val="nil"/>
+          <w:between w:val="nil"/>
+        </w:pBdr>
+        <w:spacing w:after="0" w:line="240" w:lineRule="auto"/>
+        <w:rPr>
+          <w:lang w:val="en-GB"/>
+        </w:rPr>
+      </w:pPr>
+      <w:r>
+        <w:rPr>
+          <w:lang w:val="en-GB"/>
+        </w:rPr>
+        <w:t xml:space="preserve">     </w:t>
+      </w:r>
+      <w:r>
+        <w:rPr>
+          <w:lang w:val="en-GB"/>
+        </w:rPr>
+        <w:t xml:space="preserve"> </w:t>
+      </w:r>
+      <w:r>
+        <w:rPr>
+          <w:lang w:val="en-GB"/>
+        </w:rPr>
+        <w:t>“family”</w:t>
       </w:r>
       <w:proofErr w:type="gramStart"/>
       <w:r>
         <w:rPr>
           <w:lang w:val="en-GB"/>
         </w:rPr>
-        <w:t>: ”Example</w:t>
+        <w:t>:</w:t>
+      </w:r>
+      <w:r>
+        <w:rPr>
+          <w:lang w:val="en-GB"/>
+        </w:rPr>
+        <w:t xml:space="preserve"> </w:t>
+      </w:r>
+      <w:r>
+        <w:rPr>
+          <w:lang w:val="en-GB"/>
+        </w:rPr>
+        <w:t>”EXAMPLE</w:t>
       </w:r>
       <w:proofErr w:type="gramEnd"/>
       <w:r>
         <w:rPr>
           <w:lang w:val="en-GB"/>
         </w:rPr>
-        <w:t xml:space="preserve"> name”,</w:t>
+        <w:t xml:space="preserve"> FAMILY NAME”,</w:t>
       </w:r>
     </w:p>
     <w:p>
@@ -6430,167 +6319,6 @@
         <w:rPr>
           <w:lang w:val="en-GB"/>
         </w:rPr>
-        <w:t>“stock”:</w:t>
-      </w:r>
-      <w:r>
-        <w:rPr>
-          <w:lang w:val="en-GB"/>
-        </w:rPr>
-        <w:t xml:space="preserve"> </w:t>
-      </w:r>
-      <w:r>
-        <w:rPr>
-          <w:lang w:val="en-GB"/>
-        </w:rPr>
-        <w:t>100,</w:t>
-      </w:r>
-    </w:p>
-    <w:p>
-      <w:pPr>
-        <w:pBdr>
-          <w:top w:val="nil"/>
-          <w:left w:val="nil"/>
-          <w:bottom w:val="nil"/>
-          <w:right w:val="nil"/>
-          <w:between w:val="nil"/>
-        </w:pBdr>
-        <w:spacing w:after="0" w:line="240" w:lineRule="auto"/>
-        <w:rPr>
-          <w:lang w:val="en-GB"/>
-        </w:rPr>
-      </w:pPr>
-      <w:r>
-        <w:rPr>
-          <w:lang w:val="en-GB"/>
-        </w:rPr>
-        <w:t xml:space="preserve">     </w:t>
-      </w:r>
-      <w:r>
-        <w:rPr>
-          <w:lang w:val="en-GB"/>
-        </w:rPr>
-        <w:t xml:space="preserve"> </w:t>
-      </w:r>
-      <w:r>
-        <w:rPr>
-          <w:lang w:val="en-GB"/>
-        </w:rPr>
-        <w:t>“image”:”</w:t>
-      </w:r>
-      <w:r>
-        <w:rPr>
-          <w:lang w:val="en-GB"/>
-        </w:rPr>
-        <w:t xml:space="preserve"> </w:t>
-      </w:r>
-      <w:r>
-        <w:rPr>
-          <w:lang w:val="en-GB"/>
-        </w:rPr>
-        <w:t>URL e</w:t>
-      </w:r>
-      <w:r>
-        <w:rPr>
-          <w:lang w:val="en-GB"/>
-        </w:rPr>
-        <w:t>x</w:t>
-      </w:r>
-      <w:r>
-        <w:rPr>
-          <w:lang w:val="en-GB"/>
-        </w:rPr>
-        <w:t>ample”,</w:t>
-      </w:r>
-    </w:p>
-    <w:p>
-      <w:pPr>
-        <w:pBdr>
-          <w:top w:val="nil"/>
-          <w:left w:val="nil"/>
-          <w:bottom w:val="nil"/>
-          <w:right w:val="nil"/>
-          <w:between w:val="nil"/>
-        </w:pBdr>
-        <w:spacing w:after="0" w:line="240" w:lineRule="auto"/>
-        <w:rPr>
-          <w:lang w:val="en-GB"/>
-        </w:rPr>
-      </w:pPr>
-      <w:r>
-        <w:rPr>
-          <w:lang w:val="en-GB"/>
-        </w:rPr>
-        <w:t xml:space="preserve">     </w:t>
-      </w:r>
-      <w:r>
-        <w:rPr>
-          <w:lang w:val="en-GB"/>
-        </w:rPr>
-        <w:t xml:space="preserve"> </w:t>
-      </w:r>
-      <w:r>
-        <w:rPr>
-          <w:lang w:val="en-GB"/>
-        </w:rPr>
-        <w:t>“family”</w:t>
-      </w:r>
-      <w:proofErr w:type="gramStart"/>
-      <w:r>
-        <w:rPr>
-          <w:lang w:val="en-GB"/>
-        </w:rPr>
-        <w:t>:</w:t>
-      </w:r>
-      <w:r>
-        <w:rPr>
-          <w:lang w:val="en-GB"/>
-        </w:rPr>
-        <w:t xml:space="preserve"> </w:t>
-      </w:r>
-      <w:r>
-        <w:rPr>
-          <w:lang w:val="en-GB"/>
-        </w:rPr>
-        <w:t>”EXAMPLE</w:t>
-      </w:r>
-      <w:proofErr w:type="gramEnd"/>
-      <w:r>
-        <w:rPr>
-          <w:lang w:val="en-GB"/>
-        </w:rPr>
-        <w:t xml:space="preserve"> FAMILY NAME”,</w:t>
-      </w:r>
-    </w:p>
-    <w:p>
-      <w:pPr>
-        <w:pBdr>
-          <w:top w:val="nil"/>
-          <w:left w:val="nil"/>
-          <w:bottom w:val="nil"/>
-          <w:right w:val="nil"/>
-          <w:between w:val="nil"/>
-        </w:pBdr>
-        <w:spacing w:after="0" w:line="240" w:lineRule="auto"/>
-        <w:rPr>
-          <w:lang w:val="en-GB"/>
-        </w:rPr>
-      </w:pPr>
-      <w:r>
-        <w:rPr>
-          <w:lang w:val="en-GB"/>
-        </w:rPr>
-        <w:t xml:space="preserve">     </w:t>
-      </w:r>
-      <w:r>
-        <w:rPr>
-          <w:lang w:val="en-GB"/>
-        </w:rPr>
-        <w:t xml:space="preserve"> </w:t>
-      </w:r>
-      <w:r>
-        <w:rPr>
-          <w:lang w:val="en-GB"/>
-        </w:rPr>
         <w:t>“price”: 3.00,</w:t>
       </w:r>
     </w:p>
@@ -6612,59 +6340,35 @@
         <w:rPr>
           <w:lang w:val="en-GB"/>
         </w:rPr>
-        <w:t xml:space="preserve">     </w:t>
-      </w:r>
-      <w:r>
-        <w:rPr>
-          <w:lang w:val="en-GB"/>
-        </w:rPr>
-        <w:t xml:space="preserve"> </w:t>
-      </w:r>
-      <w:r>
-        <w:rPr>
-          <w:lang w:val="en-GB"/>
-        </w:rPr>
-        <w:t>“vat”: 21.00,</w:t>
-      </w:r>
-    </w:p>
-    <w:p>
-      <w:pPr>
-        <w:pBdr>
-          <w:top w:val="nil"/>
-          <w:left w:val="nil"/>
-          <w:bottom w:val="nil"/>
-          <w:right w:val="nil"/>
-          <w:between w:val="nil"/>
-        </w:pBdr>
-        <w:spacing w:after="0" w:line="240" w:lineRule="auto"/>
-        <w:rPr>
-          <w:lang w:val="en-GB"/>
-        </w:rPr>
-      </w:pPr>
-      <w:r>
-        <w:rPr>
-          <w:lang w:val="en-GB"/>
-        </w:rPr>
-        <w:t xml:space="preserve">     </w:t>
-      </w:r>
-      <w:r>
-        <w:rPr>
-          <w:lang w:val="en-GB"/>
-        </w:rPr>
-        <w:t xml:space="preserve"> </w:t>
-      </w:r>
-      <w:r>
-        <w:rPr>
-          <w:lang w:val="en-GB"/>
-        </w:rPr>
-        <w:t>“</w:t>
+        <w:t xml:space="preserve">      “vat”: 21.00,</w:t>
+      </w:r>
+    </w:p>
+    <w:p>
+      <w:pPr>
+        <w:pBdr>
+          <w:top w:val="nil"/>
+          <w:left w:val="nil"/>
+          <w:bottom w:val="nil"/>
+          <w:right w:val="nil"/>
+          <w:between w:val="nil"/>
+        </w:pBdr>
+        <w:spacing w:after="0" w:line="240" w:lineRule="auto"/>
+        <w:rPr>
+          <w:lang w:val="en-GB"/>
+        </w:rPr>
+      </w:pPr>
+      <w:r>
+        <w:rPr>
+          <w:lang w:val="en-GB"/>
+        </w:rPr>
+        <w:t xml:space="preserve">      “</w:t>
       </w:r>
       <w:proofErr w:type="spellStart"/>
       <w:r>
         <w:rPr>
           <w:lang w:val="en-GB"/>
         </w:rPr>
-        <w:t>wholesalePrice</w:t>
+        <w:t>wholesale_price</w:t>
       </w:r>
       <w:proofErr w:type="spellEnd"/>
       <w:r>
@@ -6692,26 +6396,14 @@
         <w:rPr>
           <w:lang w:val="en-GB"/>
         </w:rPr>
-        <w:t xml:space="preserve">     </w:t>
-      </w:r>
-      <w:r>
-        <w:rPr>
-          <w:lang w:val="en-GB"/>
-        </w:rPr>
-        <w:t xml:space="preserve"> </w:t>
-      </w:r>
-      <w:r>
-        <w:rPr>
-          <w:lang w:val="en-GB"/>
-        </w:rPr>
-        <w:t>“</w:t>
+        <w:t xml:space="preserve">      “</w:t>
       </w:r>
       <w:proofErr w:type="spellStart"/>
       <w:r>
         <w:rPr>
           <w:lang w:val="en-GB"/>
         </w:rPr>
-        <w:t>wholesaleQuantity</w:t>
+        <w:t>wholesale_quantity</w:t>
       </w:r>
       <w:proofErr w:type="spellEnd"/>
       <w:r>
@@ -7005,6 +6697,7 @@
         <w:rPr>
           <w:lang w:val="en-GB"/>
         </w:rPr>
+        <w:lastRenderedPageBreak/>
         <w:t xml:space="preserve">  { </w:t>
       </w:r>
     </w:p>
@@ -7256,7 +6949,7 @@
         <w:rPr>
           <w:lang w:val="en-GB"/>
         </w:rPr>
-        <w:t>wholesalePrice</w:t>
+        <w:t>wholesale_price</w:t>
       </w:r>
       <w:proofErr w:type="spellEnd"/>
       <w:r>
@@ -7291,7 +6984,7 @@
         <w:rPr>
           <w:lang w:val="en-GB"/>
         </w:rPr>
-        <w:t>wholesaleQuantity</w:t>
+        <w:t>wholesale_quantity</w:t>
       </w:r>
       <w:proofErr w:type="spellEnd"/>
       <w:r>
@@ -7459,7 +7152,6 @@
         <w:rPr>
           <w:lang w:val="en-GB"/>
         </w:rPr>
-        <w:lastRenderedPageBreak/>
         <w:t xml:space="preserve">     “stock”:</w:t>
       </w:r>
       <w:r>
@@ -7656,7 +7348,7 @@
         <w:rPr>
           <w:lang w:val="en-GB"/>
         </w:rPr>
-        <w:t>wholesalePrice</w:t>
+        <w:t>wholesale_price</w:t>
       </w:r>
       <w:proofErr w:type="spellEnd"/>
       <w:r>
@@ -7691,7 +7383,7 @@
         <w:rPr>
           <w:lang w:val="en-GB"/>
         </w:rPr>
-        <w:t>wholesaleQuantity</w:t>
+        <w:t>wholesale_quantity</w:t>
       </w:r>
       <w:proofErr w:type="spellEnd"/>
       <w:r>
@@ -7942,6 +7634,71 @@
     </w:p>
     <w:p>
       <w:pPr>
+        <w:spacing w:after="0"/>
+        <w:rPr>
+          <w:b/>
+          <w:i/>
+          <w:color w:val="000000"/>
+          <w:lang w:val="en-GB"/>
+        </w:rPr>
+      </w:pPr>
+      <w:r>
+        <w:rPr>
+          <w:b/>
+          <w:i/>
+          <w:color w:val="000000"/>
+          <w:lang w:val="en-GB"/>
+        </w:rPr>
+        <w:t>* The id must be in the</w:t>
+      </w:r>
+      <w:r>
+        <w:rPr>
+          <w:b/>
+          <w:i/>
+          <w:color w:val="000000"/>
+          <w:lang w:val="en-GB"/>
+        </w:rPr>
+        <w:t xml:space="preserve"> </w:t>
+      </w:r>
+      <w:r>
+        <w:rPr>
+          <w:b/>
+          <w:i/>
+          <w:color w:val="000000"/>
+          <w:lang w:val="en-GB"/>
+        </w:rPr>
+        <w:t>json call</w:t>
+      </w:r>
+      <w:r>
+        <w:rPr>
+          <w:b/>
+          <w:i/>
+          <w:color w:val="000000"/>
+          <w:lang w:val="en-GB"/>
+        </w:rPr>
+        <w:t xml:space="preserve"> (body)</w:t>
+      </w:r>
+      <w:r>
+        <w:rPr>
+          <w:b/>
+          <w:i/>
+          <w:color w:val="000000"/>
+          <w:lang w:val="en-GB"/>
+        </w:rPr>
+        <w:t xml:space="preserve"> always</w:t>
+      </w:r>
+      <w:r>
+        <w:rPr>
+          <w:b/>
+          <w:i/>
+          <w:color w:val="000000"/>
+          <w:lang w:val="en-GB"/>
+        </w:rPr>
+        <w:t>.</w:t>
+      </w:r>
+    </w:p>
+    <w:p>
+      <w:pPr>
         <w:pBdr>
           <w:top w:val="nil"/>
           <w:left w:val="nil"/>
@@ -8030,6 +7787,39 @@
         <w:rPr>
           <w:lang w:val="en-GB"/>
         </w:rPr>
+        <w:t xml:space="preserve">   </w:t>
+      </w:r>
+      <w:r>
+        <w:rPr>
+          <w:lang w:val="en-GB"/>
+        </w:rPr>
+        <w:t xml:space="preserve"> “id”: </w:t>
+      </w:r>
+      <w:r>
+        <w:rPr>
+          <w:lang w:val="en-GB"/>
+        </w:rPr>
+        <w:t>1</w:t>
+      </w:r>
+    </w:p>
+    <w:p>
+      <w:pPr>
+        <w:pBdr>
+          <w:top w:val="nil"/>
+          <w:left w:val="nil"/>
+          <w:bottom w:val="nil"/>
+          <w:right w:val="nil"/>
+          <w:between w:val="nil"/>
+        </w:pBdr>
+        <w:spacing w:after="0" w:line="240" w:lineRule="auto"/>
+        <w:rPr>
+          <w:lang w:val="en-GB"/>
+        </w:rPr>
+      </w:pPr>
+      <w:r>
+        <w:rPr>
+          <w:lang w:val="en-GB"/>
+        </w:rPr>
         <w:t xml:space="preserve">     “name”</w:t>
       </w:r>
       <w:proofErr w:type="gramStart"/>
@@ -8239,7 +8029,7 @@
         <w:rPr>
           <w:lang w:val="en-GB"/>
         </w:rPr>
-        <w:t>wholesalePrice</w:t>
+        <w:t>wholesale_price</w:t>
       </w:r>
       <w:proofErr w:type="spellEnd"/>
       <w:r>
@@ -8274,7 +8064,7 @@
         <w:rPr>
           <w:lang w:val="en-GB"/>
         </w:rPr>
-        <w:t>wholesaleQuantity</w:t>
+        <w:t>wholesale_quantity</w:t>
       </w:r>
       <w:proofErr w:type="spellEnd"/>
       <w:r>
@@ -8431,6 +8221,7 @@
         <w:rPr>
           <w:lang w:val="en-GB"/>
         </w:rPr>
+        <w:lastRenderedPageBreak/>
         <w:t xml:space="preserve">    </w:t>
       </w:r>
       <w:r>
@@ -8506,12 +8297,6 @@
         <w:rPr>
           <w:lang w:val="en-GB"/>
         </w:rPr>
-        <w:t xml:space="preserve"> updated</w:t>
-      </w:r>
-      <w:r>
-        <w:rPr>
-          <w:lang w:val="en-GB"/>
-        </w:rPr>
         <w:t>”</w:t>
       </w:r>
       <w:r>
@@ -8819,59 +8604,35 @@
         <w:rPr>
           <w:lang w:val="en-GB"/>
         </w:rPr>
-        <w:t xml:space="preserve">     </w:t>
-      </w:r>
-      <w:r>
-        <w:rPr>
-          <w:lang w:val="en-GB"/>
-        </w:rPr>
-        <w:t xml:space="preserve">    </w:t>
-      </w:r>
-      <w:r>
-        <w:rPr>
-          <w:lang w:val="en-GB"/>
-        </w:rPr>
-        <w:t>“vat”: 21.00,</w:t>
-      </w:r>
-    </w:p>
-    <w:p>
-      <w:pPr>
-        <w:pBdr>
-          <w:top w:val="nil"/>
-          <w:left w:val="nil"/>
-          <w:bottom w:val="nil"/>
-          <w:right w:val="nil"/>
-          <w:between w:val="nil"/>
-        </w:pBdr>
-        <w:spacing w:after="0" w:line="240" w:lineRule="auto"/>
-        <w:rPr>
-          <w:lang w:val="en-GB"/>
-        </w:rPr>
-      </w:pPr>
-      <w:r>
-        <w:rPr>
-          <w:lang w:val="en-GB"/>
-        </w:rPr>
-        <w:t xml:space="preserve">     </w:t>
-      </w:r>
-      <w:r>
-        <w:rPr>
-          <w:lang w:val="en-GB"/>
-        </w:rPr>
-        <w:t xml:space="preserve">    </w:t>
-      </w:r>
-      <w:r>
-        <w:rPr>
-          <w:lang w:val="en-GB"/>
-        </w:rPr>
-        <w:t>“</w:t>
+        <w:t xml:space="preserve">         “vat”: 21.00,</w:t>
+      </w:r>
+    </w:p>
+    <w:p>
+      <w:pPr>
+        <w:pBdr>
+          <w:top w:val="nil"/>
+          <w:left w:val="nil"/>
+          <w:bottom w:val="nil"/>
+          <w:right w:val="nil"/>
+          <w:between w:val="nil"/>
+        </w:pBdr>
+        <w:spacing w:after="0" w:line="240" w:lineRule="auto"/>
+        <w:rPr>
+          <w:lang w:val="en-GB"/>
+        </w:rPr>
+      </w:pPr>
+      <w:r>
+        <w:rPr>
+          <w:lang w:val="en-GB"/>
+        </w:rPr>
+        <w:t xml:space="preserve">         “</w:t>
       </w:r>
       <w:proofErr w:type="spellStart"/>
       <w:r>
         <w:rPr>
           <w:lang w:val="en-GB"/>
         </w:rPr>
-        <w:t>wholesalePrice</w:t>
+        <w:t>wholesale_price</w:t>
       </w:r>
       <w:proofErr w:type="spellEnd"/>
       <w:r>
@@ -8899,26 +8660,14 @@
         <w:rPr>
           <w:lang w:val="en-GB"/>
         </w:rPr>
-        <w:t xml:space="preserve">     </w:t>
-      </w:r>
-      <w:r>
-        <w:rPr>
-          <w:lang w:val="en-GB"/>
-        </w:rPr>
-        <w:t xml:space="preserve">    </w:t>
-      </w:r>
-      <w:r>
-        <w:rPr>
-          <w:lang w:val="en-GB"/>
-        </w:rPr>
-        <w:t>“</w:t>
+        <w:t xml:space="preserve">         “</w:t>
       </w:r>
       <w:proofErr w:type="spellStart"/>
       <w:r>
         <w:rPr>
           <w:lang w:val="en-GB"/>
         </w:rPr>
-        <w:t>wholesaleQuantity</w:t>
+        <w:t>wholesale_quantity</w:t>
       </w:r>
       <w:proofErr w:type="spellEnd"/>
       <w:r>
@@ -9002,7 +8751,6 @@
           <w:color w:val="auto"/>
           <w:lang w:val="en-GB"/>
         </w:rPr>
-        <w:lastRenderedPageBreak/>
         <w:t>DELETE PRODUCT BY ID</w:t>
       </w:r>
     </w:p>
@@ -9180,7 +8928,68 @@
         <w:rPr>
           <w:lang w:val="en-GB"/>
         </w:rPr>
-        <w:t>JSON CALL EMPTY</w:t>
+        <w:t>JSON CALL</w:t>
+      </w:r>
+      <w:r>
+        <w:rPr>
+          <w:lang w:val="en-GB"/>
+        </w:rPr>
+        <w:t>:</w:t>
+      </w:r>
+    </w:p>
+    <w:p>
+      <w:pPr>
+        <w:spacing w:after="0" w:line="240" w:lineRule="auto"/>
+        <w:rPr>
+          <w:lang w:val="en-GB"/>
+        </w:rPr>
+      </w:pPr>
+      <w:r>
+        <w:rPr>
+          <w:lang w:val="en-GB"/>
+        </w:rPr>
+        <w:t>{</w:t>
+      </w:r>
+    </w:p>
+    <w:p>
+      <w:pPr>
+        <w:pBdr>
+          <w:top w:val="nil"/>
+          <w:left w:val="nil"/>
+          <w:bottom w:val="nil"/>
+          <w:right w:val="nil"/>
+          <w:between w:val="nil"/>
+        </w:pBdr>
+        <w:spacing w:after="0" w:line="240" w:lineRule="auto"/>
+        <w:rPr>
+          <w:lang w:val="en-GB"/>
+        </w:rPr>
+      </w:pPr>
+      <w:r>
+        <w:rPr>
+          <w:lang w:val="en-GB"/>
+        </w:rPr>
+        <w:t xml:space="preserve">   </w:t>
+      </w:r>
+      <w:r>
+        <w:rPr>
+          <w:lang w:val="en-GB"/>
+        </w:rPr>
+        <w:t xml:space="preserve"> “id”: 1</w:t>
+      </w:r>
+    </w:p>
+    <w:p>
+      <w:pPr>
+        <w:spacing w:after="0" w:line="240" w:lineRule="auto"/>
+        <w:rPr>
+          <w:lang w:val="en-GB"/>
+        </w:rPr>
+      </w:pPr>
+      <w:r>
+        <w:rPr>
+          <w:lang w:val="en-GB"/>
+        </w:rPr>
+        <w:t>}</w:t>
       </w:r>
     </w:p>
     <w:p>
@@ -9327,6 +9136,45 @@
         </w:rPr>
         <w:t>}</w:t>
       </w:r>
+    </w:p>
+    <w:p>
+      <w:pPr>
+        <w:pStyle w:val="LO-normal"/>
+        <w:spacing w:line="252" w:lineRule="auto"/>
+        <w:rPr>
+          <w:b/>
+          <w:sz w:val="28"/>
+          <w:szCs w:val="28"/>
+          <w:u w:val="single"/>
+          <w:lang w:val="en-GB"/>
+        </w:rPr>
+      </w:pPr>
+    </w:p>
+    <w:p>
+      <w:pPr>
+        <w:pStyle w:val="LO-normal"/>
+        <w:spacing w:line="252" w:lineRule="auto"/>
+        <w:rPr>
+          <w:b/>
+          <w:sz w:val="28"/>
+          <w:szCs w:val="28"/>
+          <w:u w:val="single"/>
+          <w:lang w:val="en-GB"/>
+        </w:rPr>
+      </w:pPr>
+    </w:p>
+    <w:p>
+      <w:pPr>
+        <w:pStyle w:val="LO-normal"/>
+        <w:spacing w:line="252" w:lineRule="auto"/>
+        <w:rPr>
+          <w:b/>
+          <w:sz w:val="28"/>
+          <w:szCs w:val="28"/>
+          <w:u w:val="single"/>
+          <w:lang w:val="en-GB"/>
+        </w:rPr>
+      </w:pPr>
     </w:p>
     <w:p>
       <w:pPr>

</xml_diff>